<commit_message>
Added required features to report
</commit_message>
<xml_diff>
--- a/Mockup.docx
+++ b/Mockup.docx
@@ -5,6 +5,46 @@
     <w:p>
       <w:r>
         <w:t xml:space="preserve">Our project for the course will consist of creating a user interface to </w:t>
+      </w:r>
+      <w:r>
+        <w:t xml:space="preserve">interact with the Spring boot server along with our Oracle database. In this project, we aim to allow people to write and review articles. For this, we must include certain features like … </w:t>
+      </w:r>
+    </w:p>
+    <w:p/>
+    <w:p>
+      <w:pPr>
+        <w:pStyle w:val="ListParagraph"/>
+        <w:numPr>
+          <w:ilvl w:val="0"/>
+          <w:numId w:val="3"/>
+        </w:numPr>
+      </w:pPr>
+      <w:r>
+        <w:t>A registration and login system</w:t>
+      </w:r>
+    </w:p>
+    <w:p>
+      <w:pPr>
+        <w:pStyle w:val="ListParagraph"/>
+        <w:numPr>
+          <w:ilvl w:val="0"/>
+          <w:numId w:val="3"/>
+        </w:numPr>
+      </w:pPr>
+      <w:r>
+        <w:t>Display of all written papers rating</w:t>
+      </w:r>
+    </w:p>
+    <w:p>
+      <w:pPr>
+        <w:pStyle w:val="ListParagraph"/>
+        <w:numPr>
+          <w:ilvl w:val="0"/>
+          <w:numId w:val="3"/>
+        </w:numPr>
+      </w:pPr>
+      <w:r>
+        <w:t>Ability to review a paper</w:t>
       </w:r>
       <w:bookmarkStart w:id="0" w:name="_GoBack"/>
       <w:bookmarkEnd w:id="0"/>
@@ -17,6 +57,359 @@
     </w:sectPr>
   </w:body>
 </w:document>
+</file>
+
+<file path=word/numbering.xml><?xml version="1.0" encoding="utf-8"?>
+<w:numbering xmlns:wpc="http://schemas.microsoft.com/office/word/2010/wordprocessingCanvas" xmlns:cx="http://schemas.microsoft.com/office/drawing/2014/chartex" xmlns:cx1="http://schemas.microsoft.com/office/drawing/2015/9/8/chartex" xmlns:cx2="http://schemas.microsoft.com/office/drawing/2015/10/21/chartex" xmlns:cx3="http://schemas.microsoft.com/office/drawing/2016/5/9/chartex" xmlns:cx4="http://schemas.microsoft.com/office/drawing/2016/5/10/chartex" xmlns:cx5="http://schemas.microsoft.com/office/drawing/2016/5/11/chartex" xmlns:cx6="http://schemas.microsoft.com/office/drawing/2016/5/12/chartex" xmlns:cx7="http://schemas.microsoft.com/office/drawing/2016/5/13/chartex" xmlns:cx8="http://schemas.microsoft.com/office/drawing/2016/5/14/chartex" xmlns:mc="http://schemas.openxmlformats.org/markup-compatibility/2006" xmlns:aink="http://schemas.microsoft.com/office/drawing/2016/ink" xmlns:am3d="http://schemas.microsoft.com/office/drawing/2017/model3d" xmlns:o="urn:schemas-microsoft-com:office:office" xmlns:r="http://schemas.openxmlformats.org/officeDocument/2006/relationships" xmlns:m="http://schemas.openxmlformats.org/officeDocument/2006/math" xmlns:v="urn:schemas-microsoft-com:vml" xmlns:wp14="http://schemas.microsoft.com/office/word/2010/wordprocessingDrawing" xmlns:wp="http://schemas.openxmlformats.org/drawingml/2006/wordprocessingDrawing" xmlns:w10="urn:schemas-microsoft-com:office:word" xmlns:w="http://schemas.openxmlformats.org/wordprocessingml/2006/main" xmlns:w14="http://schemas.microsoft.com/office/word/2010/wordml" xmlns:w15="http://schemas.microsoft.com/office/word/2012/wordml" xmlns:w16cid="http://schemas.microsoft.com/office/word/2016/wordml/cid" xmlns:w16se="http://schemas.microsoft.com/office/word/2015/wordml/symex" xmlns:wpg="http://schemas.microsoft.com/office/word/2010/wordprocessingGroup" xmlns:wpi="http://schemas.microsoft.com/office/word/2010/wordprocessingInk" xmlns:wne="http://schemas.microsoft.com/office/word/2006/wordml" xmlns:wps="http://schemas.microsoft.com/office/word/2010/wordprocessingShape" mc:Ignorable="w14 w15 w16se w16cid wp14">
+  <w:abstractNum w:abstractNumId="0" w15:restartNumberingAfterBreak="0">
+    <w:nsid w:val="02181255"/>
+    <w:multiLevelType w:val="hybridMultilevel"/>
+    <w:tmpl w:val="FE00DB20"/>
+    <w:lvl w:ilvl="0" w:tplc="04090001">
+      <w:start w:val="1"/>
+      <w:numFmt w:val="bullet"/>
+      <w:lvlText w:val=""/>
+      <w:lvlJc w:val="left"/>
+      <w:pPr>
+        <w:ind w:left="2160" w:hanging="360"/>
+      </w:pPr>
+      <w:rPr>
+        <w:rFonts w:ascii="Symbol" w:hAnsi="Symbol" w:hint="default"/>
+      </w:rPr>
+    </w:lvl>
+    <w:lvl w:ilvl="1" w:tplc="04090003" w:tentative="1">
+      <w:start w:val="1"/>
+      <w:numFmt w:val="bullet"/>
+      <w:lvlText w:val="o"/>
+      <w:lvlJc w:val="left"/>
+      <w:pPr>
+        <w:ind w:left="2880" w:hanging="360"/>
+      </w:pPr>
+      <w:rPr>
+        <w:rFonts w:ascii="Courier New" w:hAnsi="Courier New" w:cs="Courier New" w:hint="default"/>
+      </w:rPr>
+    </w:lvl>
+    <w:lvl w:ilvl="2" w:tplc="04090005" w:tentative="1">
+      <w:start w:val="1"/>
+      <w:numFmt w:val="bullet"/>
+      <w:lvlText w:val=""/>
+      <w:lvlJc w:val="left"/>
+      <w:pPr>
+        <w:ind w:left="3600" w:hanging="360"/>
+      </w:pPr>
+      <w:rPr>
+        <w:rFonts w:ascii="Wingdings" w:hAnsi="Wingdings" w:hint="default"/>
+      </w:rPr>
+    </w:lvl>
+    <w:lvl w:ilvl="3" w:tplc="04090001" w:tentative="1">
+      <w:start w:val="1"/>
+      <w:numFmt w:val="bullet"/>
+      <w:lvlText w:val=""/>
+      <w:lvlJc w:val="left"/>
+      <w:pPr>
+        <w:ind w:left="4320" w:hanging="360"/>
+      </w:pPr>
+      <w:rPr>
+        <w:rFonts w:ascii="Symbol" w:hAnsi="Symbol" w:hint="default"/>
+      </w:rPr>
+    </w:lvl>
+    <w:lvl w:ilvl="4" w:tplc="04090003" w:tentative="1">
+      <w:start w:val="1"/>
+      <w:numFmt w:val="bullet"/>
+      <w:lvlText w:val="o"/>
+      <w:lvlJc w:val="left"/>
+      <w:pPr>
+        <w:ind w:left="5040" w:hanging="360"/>
+      </w:pPr>
+      <w:rPr>
+        <w:rFonts w:ascii="Courier New" w:hAnsi="Courier New" w:cs="Courier New" w:hint="default"/>
+      </w:rPr>
+    </w:lvl>
+    <w:lvl w:ilvl="5" w:tplc="04090005" w:tentative="1">
+      <w:start w:val="1"/>
+      <w:numFmt w:val="bullet"/>
+      <w:lvlText w:val=""/>
+      <w:lvlJc w:val="left"/>
+      <w:pPr>
+        <w:ind w:left="5760" w:hanging="360"/>
+      </w:pPr>
+      <w:rPr>
+        <w:rFonts w:ascii="Wingdings" w:hAnsi="Wingdings" w:hint="default"/>
+      </w:rPr>
+    </w:lvl>
+    <w:lvl w:ilvl="6" w:tplc="04090001" w:tentative="1">
+      <w:start w:val="1"/>
+      <w:numFmt w:val="bullet"/>
+      <w:lvlText w:val=""/>
+      <w:lvlJc w:val="left"/>
+      <w:pPr>
+        <w:ind w:left="6480" w:hanging="360"/>
+      </w:pPr>
+      <w:rPr>
+        <w:rFonts w:ascii="Symbol" w:hAnsi="Symbol" w:hint="default"/>
+      </w:rPr>
+    </w:lvl>
+    <w:lvl w:ilvl="7" w:tplc="04090003" w:tentative="1">
+      <w:start w:val="1"/>
+      <w:numFmt w:val="bullet"/>
+      <w:lvlText w:val="o"/>
+      <w:lvlJc w:val="left"/>
+      <w:pPr>
+        <w:ind w:left="7200" w:hanging="360"/>
+      </w:pPr>
+      <w:rPr>
+        <w:rFonts w:ascii="Courier New" w:hAnsi="Courier New" w:cs="Courier New" w:hint="default"/>
+      </w:rPr>
+    </w:lvl>
+    <w:lvl w:ilvl="8" w:tplc="04090005" w:tentative="1">
+      <w:start w:val="1"/>
+      <w:numFmt w:val="bullet"/>
+      <w:lvlText w:val=""/>
+      <w:lvlJc w:val="left"/>
+      <w:pPr>
+        <w:ind w:left="7920" w:hanging="360"/>
+      </w:pPr>
+      <w:rPr>
+        <w:rFonts w:ascii="Wingdings" w:hAnsi="Wingdings" w:hint="default"/>
+      </w:rPr>
+    </w:lvl>
+  </w:abstractNum>
+  <w:abstractNum w:abstractNumId="1" w15:restartNumberingAfterBreak="0">
+    <w:nsid w:val="096B05C4"/>
+    <w:multiLevelType w:val="hybridMultilevel"/>
+    <w:tmpl w:val="9D9C05B4"/>
+    <w:lvl w:ilvl="0" w:tplc="04090001">
+      <w:start w:val="1"/>
+      <w:numFmt w:val="bullet"/>
+      <w:lvlText w:val=""/>
+      <w:lvlJc w:val="left"/>
+      <w:pPr>
+        <w:ind w:left="720" w:hanging="360"/>
+      </w:pPr>
+      <w:rPr>
+        <w:rFonts w:ascii="Symbol" w:hAnsi="Symbol" w:hint="default"/>
+      </w:rPr>
+    </w:lvl>
+    <w:lvl w:ilvl="1" w:tplc="04090003" w:tentative="1">
+      <w:start w:val="1"/>
+      <w:numFmt w:val="bullet"/>
+      <w:lvlText w:val="o"/>
+      <w:lvlJc w:val="left"/>
+      <w:pPr>
+        <w:ind w:left="1440" w:hanging="360"/>
+      </w:pPr>
+      <w:rPr>
+        <w:rFonts w:ascii="Courier New" w:hAnsi="Courier New" w:cs="Courier New" w:hint="default"/>
+      </w:rPr>
+    </w:lvl>
+    <w:lvl w:ilvl="2" w:tplc="04090005" w:tentative="1">
+      <w:start w:val="1"/>
+      <w:numFmt w:val="bullet"/>
+      <w:lvlText w:val=""/>
+      <w:lvlJc w:val="left"/>
+      <w:pPr>
+        <w:ind w:left="2160" w:hanging="360"/>
+      </w:pPr>
+      <w:rPr>
+        <w:rFonts w:ascii="Wingdings" w:hAnsi="Wingdings" w:hint="default"/>
+      </w:rPr>
+    </w:lvl>
+    <w:lvl w:ilvl="3" w:tplc="04090001" w:tentative="1">
+      <w:start w:val="1"/>
+      <w:numFmt w:val="bullet"/>
+      <w:lvlText w:val=""/>
+      <w:lvlJc w:val="left"/>
+      <w:pPr>
+        <w:ind w:left="2880" w:hanging="360"/>
+      </w:pPr>
+      <w:rPr>
+        <w:rFonts w:ascii="Symbol" w:hAnsi="Symbol" w:hint="default"/>
+      </w:rPr>
+    </w:lvl>
+    <w:lvl w:ilvl="4" w:tplc="04090003" w:tentative="1">
+      <w:start w:val="1"/>
+      <w:numFmt w:val="bullet"/>
+      <w:lvlText w:val="o"/>
+      <w:lvlJc w:val="left"/>
+      <w:pPr>
+        <w:ind w:left="3600" w:hanging="360"/>
+      </w:pPr>
+      <w:rPr>
+        <w:rFonts w:ascii="Courier New" w:hAnsi="Courier New" w:cs="Courier New" w:hint="default"/>
+      </w:rPr>
+    </w:lvl>
+    <w:lvl w:ilvl="5" w:tplc="04090005" w:tentative="1">
+      <w:start w:val="1"/>
+      <w:numFmt w:val="bullet"/>
+      <w:lvlText w:val=""/>
+      <w:lvlJc w:val="left"/>
+      <w:pPr>
+        <w:ind w:left="4320" w:hanging="360"/>
+      </w:pPr>
+      <w:rPr>
+        <w:rFonts w:ascii="Wingdings" w:hAnsi="Wingdings" w:hint="default"/>
+      </w:rPr>
+    </w:lvl>
+    <w:lvl w:ilvl="6" w:tplc="04090001" w:tentative="1">
+      <w:start w:val="1"/>
+      <w:numFmt w:val="bullet"/>
+      <w:lvlText w:val=""/>
+      <w:lvlJc w:val="left"/>
+      <w:pPr>
+        <w:ind w:left="5040" w:hanging="360"/>
+      </w:pPr>
+      <w:rPr>
+        <w:rFonts w:ascii="Symbol" w:hAnsi="Symbol" w:hint="default"/>
+      </w:rPr>
+    </w:lvl>
+    <w:lvl w:ilvl="7" w:tplc="04090003" w:tentative="1">
+      <w:start w:val="1"/>
+      <w:numFmt w:val="bullet"/>
+      <w:lvlText w:val="o"/>
+      <w:lvlJc w:val="left"/>
+      <w:pPr>
+        <w:ind w:left="5760" w:hanging="360"/>
+      </w:pPr>
+      <w:rPr>
+        <w:rFonts w:ascii="Courier New" w:hAnsi="Courier New" w:cs="Courier New" w:hint="default"/>
+      </w:rPr>
+    </w:lvl>
+    <w:lvl w:ilvl="8" w:tplc="04090005" w:tentative="1">
+      <w:start w:val="1"/>
+      <w:numFmt w:val="bullet"/>
+      <w:lvlText w:val=""/>
+      <w:lvlJc w:val="left"/>
+      <w:pPr>
+        <w:ind w:left="6480" w:hanging="360"/>
+      </w:pPr>
+      <w:rPr>
+        <w:rFonts w:ascii="Wingdings" w:hAnsi="Wingdings" w:hint="default"/>
+      </w:rPr>
+    </w:lvl>
+  </w:abstractNum>
+  <w:abstractNum w:abstractNumId="2" w15:restartNumberingAfterBreak="0">
+    <w:nsid w:val="36841BD6"/>
+    <w:multiLevelType w:val="hybridMultilevel"/>
+    <w:tmpl w:val="1018C4F6"/>
+    <w:lvl w:ilvl="0" w:tplc="04090001">
+      <w:start w:val="1"/>
+      <w:numFmt w:val="bullet"/>
+      <w:lvlText w:val=""/>
+      <w:lvlJc w:val="left"/>
+      <w:pPr>
+        <w:ind w:left="2160" w:hanging="360"/>
+      </w:pPr>
+      <w:rPr>
+        <w:rFonts w:ascii="Symbol" w:hAnsi="Symbol" w:hint="default"/>
+      </w:rPr>
+    </w:lvl>
+    <w:lvl w:ilvl="1" w:tplc="04090003">
+      <w:start w:val="1"/>
+      <w:numFmt w:val="bullet"/>
+      <w:lvlText w:val="o"/>
+      <w:lvlJc w:val="left"/>
+      <w:pPr>
+        <w:ind w:left="2880" w:hanging="360"/>
+      </w:pPr>
+      <w:rPr>
+        <w:rFonts w:ascii="Courier New" w:hAnsi="Courier New" w:cs="Courier New" w:hint="default"/>
+      </w:rPr>
+    </w:lvl>
+    <w:lvl w:ilvl="2" w:tplc="04090005" w:tentative="1">
+      <w:start w:val="1"/>
+      <w:numFmt w:val="bullet"/>
+      <w:lvlText w:val=""/>
+      <w:lvlJc w:val="left"/>
+      <w:pPr>
+        <w:ind w:left="3600" w:hanging="360"/>
+      </w:pPr>
+      <w:rPr>
+        <w:rFonts w:ascii="Wingdings" w:hAnsi="Wingdings" w:hint="default"/>
+      </w:rPr>
+    </w:lvl>
+    <w:lvl w:ilvl="3" w:tplc="04090001" w:tentative="1">
+      <w:start w:val="1"/>
+      <w:numFmt w:val="bullet"/>
+      <w:lvlText w:val=""/>
+      <w:lvlJc w:val="left"/>
+      <w:pPr>
+        <w:ind w:left="4320" w:hanging="360"/>
+      </w:pPr>
+      <w:rPr>
+        <w:rFonts w:ascii="Symbol" w:hAnsi="Symbol" w:hint="default"/>
+      </w:rPr>
+    </w:lvl>
+    <w:lvl w:ilvl="4" w:tplc="04090003" w:tentative="1">
+      <w:start w:val="1"/>
+      <w:numFmt w:val="bullet"/>
+      <w:lvlText w:val="o"/>
+      <w:lvlJc w:val="left"/>
+      <w:pPr>
+        <w:ind w:left="5040" w:hanging="360"/>
+      </w:pPr>
+      <w:rPr>
+        <w:rFonts w:ascii="Courier New" w:hAnsi="Courier New" w:cs="Courier New" w:hint="default"/>
+      </w:rPr>
+    </w:lvl>
+    <w:lvl w:ilvl="5" w:tplc="04090005" w:tentative="1">
+      <w:start w:val="1"/>
+      <w:numFmt w:val="bullet"/>
+      <w:lvlText w:val=""/>
+      <w:lvlJc w:val="left"/>
+      <w:pPr>
+        <w:ind w:left="5760" w:hanging="360"/>
+      </w:pPr>
+      <w:rPr>
+        <w:rFonts w:ascii="Wingdings" w:hAnsi="Wingdings" w:hint="default"/>
+      </w:rPr>
+    </w:lvl>
+    <w:lvl w:ilvl="6" w:tplc="04090001" w:tentative="1">
+      <w:start w:val="1"/>
+      <w:numFmt w:val="bullet"/>
+      <w:lvlText w:val=""/>
+      <w:lvlJc w:val="left"/>
+      <w:pPr>
+        <w:ind w:left="6480" w:hanging="360"/>
+      </w:pPr>
+      <w:rPr>
+        <w:rFonts w:ascii="Symbol" w:hAnsi="Symbol" w:hint="default"/>
+      </w:rPr>
+    </w:lvl>
+    <w:lvl w:ilvl="7" w:tplc="04090003" w:tentative="1">
+      <w:start w:val="1"/>
+      <w:numFmt w:val="bullet"/>
+      <w:lvlText w:val="o"/>
+      <w:lvlJc w:val="left"/>
+      <w:pPr>
+        <w:ind w:left="7200" w:hanging="360"/>
+      </w:pPr>
+      <w:rPr>
+        <w:rFonts w:ascii="Courier New" w:hAnsi="Courier New" w:cs="Courier New" w:hint="default"/>
+      </w:rPr>
+    </w:lvl>
+    <w:lvl w:ilvl="8" w:tplc="04090005" w:tentative="1">
+      <w:start w:val="1"/>
+      <w:numFmt w:val="bullet"/>
+      <w:lvlText w:val=""/>
+      <w:lvlJc w:val="left"/>
+      <w:pPr>
+        <w:ind w:left="7920" w:hanging="360"/>
+      </w:pPr>
+      <w:rPr>
+        <w:rFonts w:ascii="Wingdings" w:hAnsi="Wingdings" w:hint="default"/>
+      </w:rPr>
+    </w:lvl>
+  </w:abstractNum>
+  <w:num w:numId="1">
+    <w:abstractNumId w:val="1"/>
+  </w:num>
+  <w:num w:numId="2">
+    <w:abstractNumId w:val="0"/>
+  </w:num>
+  <w:num w:numId="3">
+    <w:abstractNumId w:val="2"/>
+  </w:num>
+</w:numbering>
 </file>
 
 <file path=word/styles.xml><?xml version="1.0" encoding="utf-8"?>
@@ -445,6 +838,17 @@
     <w:semiHidden/>
     <w:unhideWhenUsed/>
   </w:style>
+  <w:style w:type="paragraph" w:styleId="ListParagraph">
+    <w:name w:val="List Paragraph"/>
+    <w:basedOn w:val="Normal"/>
+    <w:uiPriority w:val="34"/>
+    <w:qFormat/>
+    <w:rsid w:val="006011B1"/>
+    <w:pPr>
+      <w:ind w:left="720"/>
+      <w:contextualSpacing/>
+    </w:pPr>
+  </w:style>
 </w:styles>
 </file>
 

</xml_diff>

<commit_message>
Added some features we might want to implement
</commit_message>
<xml_diff>
--- a/Mockup.docx
+++ b/Mockup.docx
@@ -22,6 +22,8 @@
       <w:r>
         <w:t>A registration and login system</w:t>
       </w:r>
+      <w:bookmarkStart w:id="0" w:name="_GoBack"/>
+      <w:bookmarkEnd w:id="0"/>
     </w:p>
     <w:p>
       <w:pPr>
@@ -46,8 +48,45 @@
       <w:r>
         <w:t>Ability to review a paper</w:t>
       </w:r>
-      <w:bookmarkStart w:id="0" w:name="_GoBack"/>
-      <w:bookmarkEnd w:id="0"/>
+      <w:r>
+        <w:t xml:space="preserve"> for a Reviewer</w:t>
+      </w:r>
+    </w:p>
+    <w:p/>
+    <w:p>
+      <w:r>
+        <w:t>We would like to include the ability for Participators to …</w:t>
+      </w:r>
+    </w:p>
+    <w:p>
+      <w:pPr>
+        <w:pStyle w:val="ListParagraph"/>
+        <w:numPr>
+          <w:ilvl w:val="0"/>
+          <w:numId w:val="4"/>
+        </w:numPr>
+      </w:pPr>
+      <w:r>
+        <w:t xml:space="preserve">Write new papers as </w:t>
+      </w:r>
+      <w:r>
+        <w:t>a</w:t>
+      </w:r>
+      <w:r>
+        <w:t>uthors</w:t>
+      </w:r>
+    </w:p>
+    <w:p>
+      <w:pPr>
+        <w:pStyle w:val="ListParagraph"/>
+        <w:numPr>
+          <w:ilvl w:val="0"/>
+          <w:numId w:val="4"/>
+        </w:numPr>
+      </w:pPr>
+      <w:r>
+        <w:t>Display all the reviews of the paper</w:t>
+      </w:r>
     </w:p>
     <w:sectPr>
       <w:pgSz w:w="12240" w:h="15840"/>
@@ -288,6 +327,119 @@
     </w:lvl>
   </w:abstractNum>
   <w:abstractNum w:abstractNumId="2" w15:restartNumberingAfterBreak="0">
+    <w:nsid w:val="334C394C"/>
+    <w:multiLevelType w:val="hybridMultilevel"/>
+    <w:tmpl w:val="BA922A40"/>
+    <w:lvl w:ilvl="0" w:tplc="04090001">
+      <w:start w:val="1"/>
+      <w:numFmt w:val="bullet"/>
+      <w:lvlText w:val=""/>
+      <w:lvlJc w:val="left"/>
+      <w:pPr>
+        <w:ind w:left="2160" w:hanging="360"/>
+      </w:pPr>
+      <w:rPr>
+        <w:rFonts w:ascii="Symbol" w:hAnsi="Symbol" w:hint="default"/>
+      </w:rPr>
+    </w:lvl>
+    <w:lvl w:ilvl="1" w:tplc="04090003" w:tentative="1">
+      <w:start w:val="1"/>
+      <w:numFmt w:val="bullet"/>
+      <w:lvlText w:val="o"/>
+      <w:lvlJc w:val="left"/>
+      <w:pPr>
+        <w:ind w:left="2880" w:hanging="360"/>
+      </w:pPr>
+      <w:rPr>
+        <w:rFonts w:ascii="Courier New" w:hAnsi="Courier New" w:cs="Courier New" w:hint="default"/>
+      </w:rPr>
+    </w:lvl>
+    <w:lvl w:ilvl="2" w:tplc="04090005" w:tentative="1">
+      <w:start w:val="1"/>
+      <w:numFmt w:val="bullet"/>
+      <w:lvlText w:val=""/>
+      <w:lvlJc w:val="left"/>
+      <w:pPr>
+        <w:ind w:left="3600" w:hanging="360"/>
+      </w:pPr>
+      <w:rPr>
+        <w:rFonts w:ascii="Wingdings" w:hAnsi="Wingdings" w:hint="default"/>
+      </w:rPr>
+    </w:lvl>
+    <w:lvl w:ilvl="3" w:tplc="04090001" w:tentative="1">
+      <w:start w:val="1"/>
+      <w:numFmt w:val="bullet"/>
+      <w:lvlText w:val=""/>
+      <w:lvlJc w:val="left"/>
+      <w:pPr>
+        <w:ind w:left="4320" w:hanging="360"/>
+      </w:pPr>
+      <w:rPr>
+        <w:rFonts w:ascii="Symbol" w:hAnsi="Symbol" w:hint="default"/>
+      </w:rPr>
+    </w:lvl>
+    <w:lvl w:ilvl="4" w:tplc="04090003" w:tentative="1">
+      <w:start w:val="1"/>
+      <w:numFmt w:val="bullet"/>
+      <w:lvlText w:val="o"/>
+      <w:lvlJc w:val="left"/>
+      <w:pPr>
+        <w:ind w:left="5040" w:hanging="360"/>
+      </w:pPr>
+      <w:rPr>
+        <w:rFonts w:ascii="Courier New" w:hAnsi="Courier New" w:cs="Courier New" w:hint="default"/>
+      </w:rPr>
+    </w:lvl>
+    <w:lvl w:ilvl="5" w:tplc="04090005" w:tentative="1">
+      <w:start w:val="1"/>
+      <w:numFmt w:val="bullet"/>
+      <w:lvlText w:val=""/>
+      <w:lvlJc w:val="left"/>
+      <w:pPr>
+        <w:ind w:left="5760" w:hanging="360"/>
+      </w:pPr>
+      <w:rPr>
+        <w:rFonts w:ascii="Wingdings" w:hAnsi="Wingdings" w:hint="default"/>
+      </w:rPr>
+    </w:lvl>
+    <w:lvl w:ilvl="6" w:tplc="04090001" w:tentative="1">
+      <w:start w:val="1"/>
+      <w:numFmt w:val="bullet"/>
+      <w:lvlText w:val=""/>
+      <w:lvlJc w:val="left"/>
+      <w:pPr>
+        <w:ind w:left="6480" w:hanging="360"/>
+      </w:pPr>
+      <w:rPr>
+        <w:rFonts w:ascii="Symbol" w:hAnsi="Symbol" w:hint="default"/>
+      </w:rPr>
+    </w:lvl>
+    <w:lvl w:ilvl="7" w:tplc="04090003" w:tentative="1">
+      <w:start w:val="1"/>
+      <w:numFmt w:val="bullet"/>
+      <w:lvlText w:val="o"/>
+      <w:lvlJc w:val="left"/>
+      <w:pPr>
+        <w:ind w:left="7200" w:hanging="360"/>
+      </w:pPr>
+      <w:rPr>
+        <w:rFonts w:ascii="Courier New" w:hAnsi="Courier New" w:cs="Courier New" w:hint="default"/>
+      </w:rPr>
+    </w:lvl>
+    <w:lvl w:ilvl="8" w:tplc="04090005" w:tentative="1">
+      <w:start w:val="1"/>
+      <w:numFmt w:val="bullet"/>
+      <w:lvlText w:val=""/>
+      <w:lvlJc w:val="left"/>
+      <w:pPr>
+        <w:ind w:left="7920" w:hanging="360"/>
+      </w:pPr>
+      <w:rPr>
+        <w:rFonts w:ascii="Wingdings" w:hAnsi="Wingdings" w:hint="default"/>
+      </w:rPr>
+    </w:lvl>
+  </w:abstractNum>
+  <w:abstractNum w:abstractNumId="3" w15:restartNumberingAfterBreak="0">
     <w:nsid w:val="36841BD6"/>
     <w:multiLevelType w:val="hybridMultilevel"/>
     <w:tmpl w:val="1018C4F6"/>
@@ -407,6 +559,9 @@
     <w:abstractNumId w:val="0"/>
   </w:num>
   <w:num w:numId="3">
+    <w:abstractNumId w:val="3"/>
+  </w:num>
+  <w:num w:numId="4">
     <w:abstractNumId w:val="2"/>
   </w:num>
 </w:numbering>

</xml_diff>

<commit_message>
Add pictures to mockup
</commit_message>
<xml_diff>
--- a/Mockup.docx
+++ b/Mockup.docx
@@ -6,8 +6,6 @@
       <w:r>
         <w:t>Anant N, Michael L, Raghavendra K</w:t>
       </w:r>
-      <w:bookmarkStart w:id="0" w:name="_GoBack"/>
-      <w:bookmarkEnd w:id="0"/>
     </w:p>
     <w:p/>
     <w:p>
@@ -131,10 +129,10 @@
           <w:noProof/>
         </w:rPr>
         <w:drawing>
-          <wp:inline distT="0" distB="0" distL="0" distR="0" wp14:anchorId="4DCAC111" wp14:editId="3E0C2B8B">
-            <wp:extent cx="3514725" cy="2873919"/>
-            <wp:effectExtent l="0" t="0" r="0" b="3175"/>
-            <wp:docPr id="4" name="Picture 4" descr="A screenshot of a cell phone&#10;&#10;Description automatically generated"/>
+          <wp:inline distT="0" distB="0" distL="0" distR="0" wp14:anchorId="4E2EAA83" wp14:editId="3F43A46A">
+            <wp:extent cx="5943600" cy="2817495"/>
+            <wp:effectExtent l="0" t="0" r="0" b="1905"/>
+            <wp:docPr id="1" name="Picture 1" descr="A close up of clouds in the sky&#10;&#10;Description automatically generated"/>
             <wp:cNvGraphicFramePr>
               <a:graphicFrameLocks xmlns:a="http://schemas.openxmlformats.org/drawingml/2006/main" noChangeAspect="1"/>
             </wp:cNvGraphicFramePr>
@@ -142,7 +140,7 @@
               <a:graphicData uri="http://schemas.openxmlformats.org/drawingml/2006/picture">
                 <pic:pic xmlns:pic="http://schemas.openxmlformats.org/drawingml/2006/picture">
                   <pic:nvPicPr>
-                    <pic:cNvPr id="4" name="2019MockUp.PNG"/>
+                    <pic:cNvPr id="1" name="conference-photo1.PNG"/>
                     <pic:cNvPicPr/>
                   </pic:nvPicPr>
                   <pic:blipFill>
@@ -160,7 +158,7 @@
                   <pic:spPr>
                     <a:xfrm>
                       <a:off x="0" y="0"/>
-                      <a:ext cx="3552134" cy="2904508"/>
+                      <a:ext cx="5943600" cy="2817495"/>
                     </a:xfrm>
                     <a:prstGeom prst="rect">
                       <a:avLst/>
@@ -207,10 +205,10 @@
           <w:noProof/>
         </w:rPr>
         <w:drawing>
-          <wp:inline distT="0" distB="0" distL="0" distR="0" wp14:anchorId="5F00CF6D" wp14:editId="163AB762">
-            <wp:extent cx="3184941" cy="2643188"/>
-            <wp:effectExtent l="0" t="0" r="0" b="5080"/>
-            <wp:docPr id="5" name="Picture 5" descr="A screenshot of a cell phone&#10;&#10;Description automatically generated"/>
+          <wp:inline distT="0" distB="0" distL="0" distR="0" wp14:anchorId="6F3E5AFF" wp14:editId="1DCD2ED6">
+            <wp:extent cx="3426386" cy="1622775"/>
+            <wp:effectExtent l="0" t="0" r="3175" b="0"/>
+            <wp:docPr id="2" name="Picture 2" descr="A close up of smoke&#10;&#10;Description automatically generated"/>
             <wp:cNvGraphicFramePr>
               <a:graphicFrameLocks xmlns:a="http://schemas.openxmlformats.org/drawingml/2006/main" noChangeAspect="1"/>
             </wp:cNvGraphicFramePr>
@@ -218,7 +216,7 @@
               <a:graphicData uri="http://schemas.openxmlformats.org/drawingml/2006/picture">
                 <pic:pic xmlns:pic="http://schemas.openxmlformats.org/drawingml/2006/picture">
                   <pic:nvPicPr>
-                    <pic:cNvPr id="5" name="2019MockUp2.PNG"/>
+                    <pic:cNvPr id="2" name="conference-photo2.PNG"/>
                     <pic:cNvPicPr/>
                   </pic:nvPicPr>
                   <pic:blipFill>
@@ -236,7 +234,7 @@
                   <pic:spPr>
                     <a:xfrm>
                       <a:off x="0" y="0"/>
-                      <a:ext cx="3196999" cy="2653195"/>
+                      <a:ext cx="3438453" cy="1628490"/>
                     </a:xfrm>
                     <a:prstGeom prst="rect">
                       <a:avLst/>
@@ -253,10 +251,10 @@
           <w:noProof/>
         </w:rPr>
         <w:drawing>
-          <wp:inline distT="0" distB="0" distL="0" distR="0" wp14:anchorId="1D9C6E40" wp14:editId="1880E4E9">
-            <wp:extent cx="2544546" cy="2119312"/>
-            <wp:effectExtent l="0" t="0" r="8255" b="0"/>
-            <wp:docPr id="7" name="Picture 7" descr="A screenshot of a cell phone&#10;&#10;Description automatically generated"/>
+          <wp:inline distT="0" distB="0" distL="0" distR="0" wp14:anchorId="01199706" wp14:editId="2C7C58A3">
+            <wp:extent cx="3498849" cy="1650365"/>
+            <wp:effectExtent l="0" t="0" r="6985" b="6985"/>
+            <wp:docPr id="3" name="Picture 3" descr="A group of clouds in the sky&#10;&#10;Description automatically generated"/>
             <wp:cNvGraphicFramePr>
               <a:graphicFrameLocks xmlns:a="http://schemas.openxmlformats.org/drawingml/2006/main" noChangeAspect="1"/>
             </wp:cNvGraphicFramePr>
@@ -264,7 +262,7 @@
               <a:graphicData uri="http://schemas.openxmlformats.org/drawingml/2006/picture">
                 <pic:pic xmlns:pic="http://schemas.openxmlformats.org/drawingml/2006/picture">
                   <pic:nvPicPr>
-                    <pic:cNvPr id="7" name="2019MockUp3.PNG"/>
+                    <pic:cNvPr id="3" name="conference-photo3.PNG"/>
                     <pic:cNvPicPr/>
                   </pic:nvPicPr>
                   <pic:blipFill>
@@ -282,7 +280,7 @@
                   <pic:spPr>
                     <a:xfrm>
                       <a:off x="0" y="0"/>
-                      <a:ext cx="2553868" cy="2127076"/>
+                      <a:ext cx="3528708" cy="1664449"/>
                     </a:xfrm>
                     <a:prstGeom prst="rect">
                       <a:avLst/>
@@ -389,10 +387,10 @@
           <w:noProof/>
         </w:rPr>
         <w:drawing>
-          <wp:inline distT="0" distB="0" distL="0" distR="0" wp14:anchorId="090E1FD4" wp14:editId="7DE7C66D">
-            <wp:extent cx="3095625" cy="2582014"/>
-            <wp:effectExtent l="0" t="0" r="0" b="8890"/>
-            <wp:docPr id="14" name="Picture 14" descr="A screenshot of a cell phone&#10;&#10;Description automatically generated"/>
+          <wp:inline distT="0" distB="0" distL="0" distR="0" wp14:anchorId="79232FBA" wp14:editId="60E2CE92">
+            <wp:extent cx="5943600" cy="2238375"/>
+            <wp:effectExtent l="0" t="0" r="0" b="9525"/>
+            <wp:docPr id="6" name="Picture 6" descr="A screenshot of a cell phone&#10;&#10;Description automatically generated"/>
             <wp:cNvGraphicFramePr>
               <a:graphicFrameLocks xmlns:a="http://schemas.openxmlformats.org/drawingml/2006/main" noChangeAspect="1"/>
             </wp:cNvGraphicFramePr>
@@ -400,7 +398,7 @@
               <a:graphicData uri="http://schemas.openxmlformats.org/drawingml/2006/picture">
                 <pic:pic xmlns:pic="http://schemas.openxmlformats.org/drawingml/2006/picture">
                   <pic:nvPicPr>
-                    <pic:cNvPr id="14" name="2019MockUp5.PNG"/>
+                    <pic:cNvPr id="6" name="19Dashboard.PNG"/>
                     <pic:cNvPicPr/>
                   </pic:nvPicPr>
                   <pic:blipFill>
@@ -418,7 +416,7 @@
                   <pic:spPr>
                     <a:xfrm>
                       <a:off x="0" y="0"/>
-                      <a:ext cx="3114847" cy="2598047"/>
+                      <a:ext cx="5943600" cy="2238375"/>
                     </a:xfrm>
                     <a:prstGeom prst="rect">
                       <a:avLst/>
@@ -431,7 +429,12 @@
         </w:drawing>
       </w:r>
     </w:p>
-    <w:p>
+    <w:p/>
+    <w:p/>
+    <w:p/>
+    <w:p>
+      <w:bookmarkStart w:id="0" w:name="_GoBack"/>
+      <w:bookmarkEnd w:id="0"/>
       <w:r>
         <w:t>This is the page that will display the author’s bio</w:t>
       </w:r>

</xml_diff>